<commit_message>
Update ETABS to STKO - 1st edition checklist.docx
</commit_message>
<xml_diff>
--- a/ETABS to STKO - 1st edition checklist.docx
+++ b/ETABS to STKO - 1st edition checklist.docx
@@ -113,7 +113,16 @@
         </w:numPr>
       </w:pPr>
       <w:r>
-        <w:t>Other shapes (check?)</w:t>
+        <w:t>Other shapes</w:t>
+      </w:r>
+      <w:r>
+        <w:t xml:space="preserve"> - needs to be </w:t>
+      </w:r>
+      <w:r>
+        <w:t>check</w:t>
+      </w:r>
+      <w:r>
+        <w:t>ed</w:t>
       </w:r>
     </w:p>
     <w:p>
@@ -125,7 +134,10 @@
         </w:numPr>
       </w:pPr>
       <w:r>
-        <w:t>Section database?</w:t>
+        <w:t>Section database</w:t>
+      </w:r>
+      <w:r>
+        <w:t xml:space="preserve"> – export from ETABS</w:t>
       </w:r>
     </w:p>
     <w:p>
@@ -139,6 +151,9 @@
       <w:r>
         <w:t>Stiffness modifiers (section and assignment?)</w:t>
       </w:r>
+      <w:r>
+        <w:t xml:space="preserve"> – check if it works both ways</w:t>
+      </w:r>
     </w:p>
     <w:p>
       <w:pPr>
@@ -180,8 +195,14 @@
           <w:ilvl w:val="0"/>
           <w:numId w:val="1"/>
         </w:numPr>
-      </w:pPr>
-      <w:r>
+        <w:rPr>
+          <w:highlight w:val="yellow"/>
+        </w:rPr>
+      </w:pPr>
+      <w:r>
+        <w:rPr>
+          <w:highlight w:val="yellow"/>
+        </w:rPr>
         <w:t>Lumped plasticity hinges</w:t>
       </w:r>
     </w:p>
@@ -192,9 +213,23 @@
           <w:ilvl w:val="1"/>
           <w:numId w:val="1"/>
         </w:numPr>
-      </w:pPr>
-      <w:r>
-        <w:t>Vz shear hinge – done</w:t>
+        <w:rPr>
+          <w:highlight w:val="yellow"/>
+        </w:rPr>
+      </w:pPr>
+      <w:proofErr w:type="spellStart"/>
+      <w:r>
+        <w:rPr>
+          <w:highlight w:val="yellow"/>
+        </w:rPr>
+        <w:t>Vz</w:t>
+      </w:r>
+      <w:proofErr w:type="spellEnd"/>
+      <w:r>
+        <w:rPr>
+          <w:highlight w:val="yellow"/>
+        </w:rPr>
+        <w:t xml:space="preserve"> shear hinge – done</w:t>
       </w:r>
     </w:p>
     <w:p>
@@ -204,9 +239,23 @@
           <w:ilvl w:val="2"/>
           <w:numId w:val="1"/>
         </w:numPr>
-      </w:pPr>
-      <w:r>
-        <w:t>coupling beams F and D scaling?</w:t>
+        <w:rPr>
+          <w:highlight w:val="yellow"/>
+        </w:rPr>
+      </w:pPr>
+      <w:proofErr w:type="gramStart"/>
+      <w:r>
+        <w:rPr>
+          <w:highlight w:val="yellow"/>
+        </w:rPr>
+        <w:t>coupling</w:t>
+      </w:r>
+      <w:proofErr w:type="gramEnd"/>
+      <w:r>
+        <w:rPr>
+          <w:highlight w:val="yellow"/>
+        </w:rPr>
+        <w:t xml:space="preserve"> beams F and D scaling?</w:t>
       </w:r>
     </w:p>
     <w:p>
@@ -216,9 +265,65 @@
           <w:ilvl w:val="1"/>
           <w:numId w:val="1"/>
         </w:numPr>
-      </w:pPr>
-      <w:r>
-        <w:t>Other hinges, other directions</w:t>
+        <w:rPr>
+          <w:highlight w:val="yellow"/>
+        </w:rPr>
+      </w:pPr>
+      <w:r>
+        <w:rPr>
+          <w:highlight w:val="yellow"/>
+        </w:rPr>
+        <w:t>Other hinges</w:t>
+      </w:r>
+      <w:r>
+        <w:rPr>
+          <w:highlight w:val="yellow"/>
+        </w:rPr>
+        <w:t xml:space="preserve"> </w:t>
+      </w:r>
+      <w:proofErr w:type="gramStart"/>
+      <w:r>
+        <w:rPr>
+          <w:highlight w:val="yellow"/>
+        </w:rPr>
+        <w:t>- !!!</w:t>
+      </w:r>
+      <w:proofErr w:type="gramEnd"/>
+    </w:p>
+    <w:p>
+      <w:pPr>
+        <w:pStyle w:val="ListParagraph"/>
+        <w:numPr>
+          <w:ilvl w:val="2"/>
+          <w:numId w:val="1"/>
+        </w:numPr>
+        <w:rPr>
+          <w:highlight w:val="yellow"/>
+        </w:rPr>
+      </w:pPr>
+      <w:r>
+        <w:rPr>
+          <w:highlight w:val="yellow"/>
+        </w:rPr>
+        <w:t>Lumped (single, PMM)</w:t>
+      </w:r>
+    </w:p>
+    <w:p>
+      <w:pPr>
+        <w:pStyle w:val="ListParagraph"/>
+        <w:numPr>
+          <w:ilvl w:val="2"/>
+          <w:numId w:val="1"/>
+        </w:numPr>
+        <w:rPr>
+          <w:highlight w:val="yellow"/>
+        </w:rPr>
+      </w:pPr>
+      <w:r>
+        <w:rPr>
+          <w:highlight w:val="yellow"/>
+        </w:rPr>
+        <w:t>Fiber</w:t>
       </w:r>
     </w:p>
     <w:p>
@@ -228,8 +333,14 @@
           <w:ilvl w:val="0"/>
           <w:numId w:val="1"/>
         </w:numPr>
-      </w:pPr>
-      <w:r>
+        <w:rPr>
+          <w:highlight w:val="yellow"/>
+        </w:rPr>
+      </w:pPr>
+      <w:r>
+        <w:rPr>
+          <w:highlight w:val="yellow"/>
+        </w:rPr>
         <w:t>Frame fiber sections</w:t>
       </w:r>
     </w:p>
@@ -269,7 +380,31 @@
         </w:numPr>
       </w:pPr>
       <w:r>
-        <w:t>Stiffness modifiers (section and assignment?)</w:t>
+        <w:t xml:space="preserve">Stiffness modifiers </w:t>
+      </w:r>
+    </w:p>
+    <w:p>
+      <w:pPr>
+        <w:pStyle w:val="ListParagraph"/>
+        <w:numPr>
+          <w:ilvl w:val="2"/>
+          <w:numId w:val="1"/>
+        </w:numPr>
+      </w:pPr>
+      <w:r>
+        <w:t>Different DOFs</w:t>
+      </w:r>
+    </w:p>
+    <w:p>
+      <w:pPr>
+        <w:pStyle w:val="ListParagraph"/>
+        <w:numPr>
+          <w:ilvl w:val="2"/>
+          <w:numId w:val="1"/>
+        </w:numPr>
+      </w:pPr>
+      <w:r>
+        <w:t>section and assignment</w:t>
       </w:r>
     </w:p>
     <w:p>
@@ -291,8 +426,14 @@
           <w:ilvl w:val="1"/>
           <w:numId w:val="1"/>
         </w:numPr>
-      </w:pPr>
-      <w:r>
+        <w:rPr>
+          <w:color w:val="00B050"/>
+        </w:rPr>
+      </w:pPr>
+      <w:r>
+        <w:rPr>
+          <w:color w:val="00B050"/>
+        </w:rPr>
         <w:t>MVLEM-3D – done</w:t>
       </w:r>
     </w:p>
@@ -305,16 +446,19 @@
         </w:numPr>
       </w:pPr>
       <w:r>
-        <w:t>What other</w:t>
-      </w:r>
-      <w:r>
-        <w:t xml:space="preserve"> </w:t>
-      </w:r>
-      <w:r>
-        <w:t>element types</w:t>
-      </w:r>
-      <w:r>
-        <w:t>?</w:t>
+        <w:t>SFI-MVLEM-3D - later</w:t>
+      </w:r>
+    </w:p>
+    <w:p>
+      <w:pPr>
+        <w:pStyle w:val="ListParagraph"/>
+        <w:numPr>
+          <w:ilvl w:val="1"/>
+          <w:numId w:val="1"/>
+        </w:numPr>
+      </w:pPr>
+      <w:r>
+        <w:t>Layered shell element</w:t>
       </w:r>
     </w:p>
     <w:p>
@@ -354,16 +498,26 @@
           <w:ilvl w:val="0"/>
           <w:numId w:val="7"/>
         </w:numPr>
-        <w:rPr>
-          <w:color w:val="FF0000"/>
-        </w:rPr>
-      </w:pPr>
-      <w:r>
-        <w:rPr>
-          <w:color w:val="FF0000"/>
-        </w:rPr>
-        <w:t>XXX</w:t>
-      </w:r>
+      </w:pPr>
+      <w:r>
+        <w:t>Yes, probably create an automation</w:t>
+      </w:r>
+      <w:r>
+        <w:t xml:space="preserve"> – </w:t>
+      </w:r>
+      <w:proofErr w:type="gramStart"/>
+      <w:r>
+        <w:t>look into</w:t>
+      </w:r>
+      <w:proofErr w:type="gramEnd"/>
+      <w:r>
+        <w:t xml:space="preserve"> how ETABS does </w:t>
+      </w:r>
+      <w:proofErr w:type="gramStart"/>
+      <w:r>
+        <w:t>it !!!</w:t>
+      </w:r>
+      <w:proofErr w:type="gramEnd"/>
     </w:p>
     <w:p>
       <w:pPr>
@@ -387,15 +541,9 @@
           <w:ilvl w:val="0"/>
           <w:numId w:val="7"/>
         </w:numPr>
-        <w:rPr>
-          <w:color w:val="FF0000"/>
-        </w:rPr>
-      </w:pPr>
-      <w:r>
-        <w:rPr>
-          <w:color w:val="FF0000"/>
-        </w:rPr>
-        <w:t>XXX</w:t>
+      </w:pPr>
+      <w:r>
+        <w:t>Yes</w:t>
       </w:r>
     </w:p>
     <w:p>
@@ -435,6 +583,7 @@
         <w:rPr>
           <w:color w:val="00B050"/>
         </w:rPr>
+        <w:lastRenderedPageBreak/>
         <w:t>Point load – done</w:t>
       </w:r>
     </w:p>
@@ -492,7 +641,6 @@
         </w:numPr>
       </w:pPr>
       <w:r>
-        <w:lastRenderedPageBreak/>
         <w:t>Load patterns vs load cases vs load combinations</w:t>
       </w:r>
     </w:p>
@@ -578,6 +726,29 @@
     </w:p>
     <w:p>
       <w:pPr>
+        <w:pStyle w:val="ListParagraph"/>
+        <w:numPr>
+          <w:ilvl w:val="1"/>
+          <w:numId w:val="4"/>
+        </w:numPr>
+      </w:pPr>
+      <w:r>
+        <w:t xml:space="preserve">Implement all EABS </w:t>
+      </w:r>
+      <w:proofErr w:type="gramStart"/>
+      <w:r>
+        <w:t>option</w:t>
+      </w:r>
+      <w:proofErr w:type="gramEnd"/>
+      <w:r>
+        <w:t>, but convert everything into addition nodal, line, and area masses internally</w:t>
+      </w:r>
+      <w:r>
+        <w:t xml:space="preserve"> (during creating of the files).</w:t>
+      </w:r>
+    </w:p>
+    <w:p>
+      <w:pPr>
         <w:rPr>
           <w:b/>
           <w:bCs/>
@@ -630,8 +801,13 @@
           <w:numId w:val="2"/>
         </w:numPr>
       </w:pPr>
-      <w:r>
-        <w:t>ASDshell creates convergence issues [blows up]</w:t>
+      <w:proofErr w:type="spellStart"/>
+      <w:r>
+        <w:t>ASDshell</w:t>
+      </w:r>
+      <w:proofErr w:type="spellEnd"/>
+      <w:r>
+        <w:t xml:space="preserve"> creates convergence issues [blows up]</w:t>
       </w:r>
     </w:p>
     <w:sectPr>
@@ -1051,7 +1227,7 @@
         <w:rFonts w:ascii="Symbol" w:hAnsi="Symbol" w:hint="default"/>
       </w:rPr>
     </w:lvl>
-    <w:lvl w:ilvl="1" w:tplc="04090003" w:tentative="1">
+    <w:lvl w:ilvl="1" w:tplc="04090003">
       <w:start w:val="1"/>
       <w:numFmt w:val="bullet"/>
       <w:lvlText w:val="o"/>

</xml_diff>